<commit_message>
WORKSHEET 4 - WEB SCRAPING
WORKSHEET 4 - WEB SCRAPING
</commit_message>
<xml_diff>
--- a/Worksheets/WORKSHEET 3 - DEEP LEARNING.docx
+++ b/Worksheets/WORKSHEET 3 - DEEP LEARNING.docx
@@ -141,10 +141,7 @@
       </w:r>
       <w:proofErr w:type="spellEnd"/>
       <w:r>
-        <w:t xml:space="preserve"> B) sigmoid </w:t>
-      </w:r>
-      <w:r>
-        <w:t xml:space="preserve">C) </w:t>
+        <w:t xml:space="preserve"> B) sigmoid C) </w:t>
       </w:r>
       <w:proofErr w:type="spellStart"/>
       <w:r>
@@ -153,9 +150,226 @@
       <w:proofErr w:type="spellEnd"/>
     </w:p>
     <w:p>
+      <w:pPr>
+        <w:pStyle w:val="Default"/>
+      </w:pPr>
+    </w:p>
+    <w:p>
+      <w:pPr>
+        <w:pStyle w:val="Default"/>
+        <w:rPr>
+          <w:sz w:val="22"/>
+          <w:szCs w:val="22"/>
+        </w:rPr>
+      </w:pPr>
+      <w:r>
+        <w:rPr>
+          <w:sz w:val="22"/>
+          <w:szCs w:val="22"/>
+        </w:rPr>
+        <w:t xml:space="preserve">11. What will happen if we do not use activation function in artificial neural networks? </w:t>
+      </w:r>
+    </w:p>
+    <w:p>
+      <w:pPr>
+        <w:pStyle w:val="Default"/>
+        <w:rPr>
+          <w:sz w:val="22"/>
+          <w:szCs w:val="22"/>
+        </w:rPr>
+      </w:pPr>
+      <w:r>
+        <w:rPr>
+          <w:sz w:val="22"/>
+          <w:szCs w:val="22"/>
+        </w:rPr>
+        <w:t xml:space="preserve">Answer: </w:t>
+      </w:r>
+      <w:r>
+        <w:rPr>
+          <w:sz w:val="22"/>
+          <w:szCs w:val="22"/>
+        </w:rPr>
+        <w:t xml:space="preserve">Activation functions are really important for </w:t>
+      </w:r>
+      <w:proofErr w:type="spellStart"/>
+      <w:proofErr w:type="gramStart"/>
+      <w:r>
+        <w:rPr>
+          <w:sz w:val="22"/>
+          <w:szCs w:val="22"/>
+        </w:rPr>
+        <w:t>a</w:t>
+      </w:r>
+      <w:proofErr w:type="spellEnd"/>
+      <w:proofErr w:type="gramEnd"/>
+      <w:r>
+        <w:rPr>
+          <w:sz w:val="22"/>
+          <w:szCs w:val="22"/>
+        </w:rPr>
+        <w:t xml:space="preserve"> Artificial Neural Network to learn and make sense of something really complicated and Non-linear complex functional mappings between the inputs and response variable.</w:t>
+      </w:r>
+      <w:r>
+        <w:rPr>
+          <w:sz w:val="22"/>
+          <w:szCs w:val="22"/>
+        </w:rPr>
+        <w:t xml:space="preserve"> </w:t>
+      </w:r>
+      <w:r>
+        <w:rPr>
+          <w:sz w:val="22"/>
+          <w:szCs w:val="22"/>
+        </w:rPr>
+        <w:t xml:space="preserve">They introduce non-linear properties. Their main purpose is to convert </w:t>
+      </w:r>
+      <w:proofErr w:type="gramStart"/>
+      <w:r>
+        <w:rPr>
+          <w:sz w:val="22"/>
+          <w:szCs w:val="22"/>
+        </w:rPr>
+        <w:t>a</w:t>
+      </w:r>
+      <w:proofErr w:type="gramEnd"/>
+      <w:r>
+        <w:rPr>
+          <w:sz w:val="22"/>
+          <w:szCs w:val="22"/>
+        </w:rPr>
+        <w:t xml:space="preserve"> input signal of a node in a A-NN to an output signal.</w:t>
+      </w:r>
+    </w:p>
+    <w:p>
+      <w:pPr>
+        <w:pStyle w:val="Default"/>
+        <w:rPr>
+          <w:sz w:val="22"/>
+          <w:szCs w:val="22"/>
+        </w:rPr>
+      </w:pPr>
+      <w:r>
+        <w:rPr>
+          <w:sz w:val="22"/>
+          <w:szCs w:val="22"/>
+        </w:rPr>
+        <w:lastRenderedPageBreak/>
+        <w:t xml:space="preserve">If we do not apply </w:t>
+      </w:r>
+      <w:proofErr w:type="gramStart"/>
+      <w:r>
+        <w:rPr>
+          <w:sz w:val="22"/>
+          <w:szCs w:val="22"/>
+        </w:rPr>
+        <w:t>a</w:t>
+      </w:r>
+      <w:proofErr w:type="gramEnd"/>
+      <w:r>
+        <w:rPr>
+          <w:sz w:val="22"/>
+          <w:szCs w:val="22"/>
+        </w:rPr>
+        <w:t xml:space="preserve"> Activation function then the output signal would simply be a simple linear </w:t>
+      </w:r>
+      <w:proofErr w:type="spellStart"/>
+      <w:r>
+        <w:rPr>
+          <w:sz w:val="22"/>
+          <w:szCs w:val="22"/>
+        </w:rPr>
+        <w:t>function.A</w:t>
+      </w:r>
+      <w:proofErr w:type="spellEnd"/>
+      <w:r>
+        <w:rPr>
+          <w:sz w:val="22"/>
+          <w:szCs w:val="22"/>
+        </w:rPr>
+        <w:t xml:space="preserve"> linear function is just a polynomial of one degree. </w:t>
+      </w:r>
+      <w:proofErr w:type="gramStart"/>
+      <w:r>
+        <w:rPr>
+          <w:sz w:val="22"/>
+          <w:szCs w:val="22"/>
+        </w:rPr>
+        <w:t>a</w:t>
+      </w:r>
+      <w:proofErr w:type="gramEnd"/>
+      <w:r>
+        <w:rPr>
+          <w:sz w:val="22"/>
+          <w:szCs w:val="22"/>
+        </w:rPr>
+        <w:t xml:space="preserve"> linear equation is easy to solve but they are limited in their complexity and have less power to learn complex functional mappings from data. A Neural Network without Activation function would simply be a </w:t>
+      </w:r>
+      <w:r>
+        <w:rPr>
+          <w:sz w:val="22"/>
+          <w:szCs w:val="22"/>
+        </w:rPr>
+        <w:t>linear</w:t>
+      </w:r>
+      <w:r>
+        <w:rPr>
+          <w:sz w:val="22"/>
+          <w:szCs w:val="22"/>
+        </w:rPr>
+        <w:t xml:space="preserve"> regression Model, which has limited power and does not perform good most of the times.</w:t>
+      </w:r>
+    </w:p>
+    <w:p>
+      <w:pPr>
+        <w:pStyle w:val="Default"/>
+        <w:rPr>
+          <w:sz w:val="22"/>
+          <w:szCs w:val="22"/>
+        </w:rPr>
+      </w:pPr>
+    </w:p>
+    <w:p>
+      <w:pPr>
+        <w:pStyle w:val="Default"/>
+      </w:pPr>
+    </w:p>
+    <w:p>
+      <w:pPr>
+        <w:pStyle w:val="Default"/>
+        <w:rPr>
+          <w:sz w:val="22"/>
+          <w:szCs w:val="22"/>
+        </w:rPr>
+      </w:pPr>
+      <w:r>
+        <w:rPr>
+          <w:sz w:val="22"/>
+          <w:szCs w:val="22"/>
+        </w:rPr>
+        <w:t xml:space="preserve">12. How does forward propagation and backpropagation work in deep learning? </w:t>
+      </w:r>
+    </w:p>
+    <w:p>
+      <w:pPr>
+        <w:pStyle w:val="Default"/>
+        <w:rPr>
+          <w:sz w:val="22"/>
+          <w:szCs w:val="22"/>
+        </w:rPr>
+      </w:pPr>
+      <w:r>
+        <w:rPr>
+          <w:sz w:val="22"/>
+          <w:szCs w:val="22"/>
+        </w:rPr>
+        <w:t xml:space="preserve">Answer: </w:t>
+      </w:r>
       <w:bookmarkStart w:id="0" w:name="_GoBack"/>
       <w:bookmarkEnd w:id="0"/>
     </w:p>
+    <w:p/>
+    <w:p/>
     <w:sectPr>
       <w:pgSz w:w="11906" w:h="16838"/>
       <w:pgMar w:top="1440" w:right="1440" w:bottom="1440" w:left="1440" w:header="708" w:footer="708" w:gutter="0"/>
@@ -587,6 +801,37 @@
     <w:semiHidden/>
     <w:unhideWhenUsed/>
   </w:style>
+  <w:style w:type="paragraph" w:customStyle="1" w:styleId="Default">
+    <w:name w:val="Default"/>
+    <w:rsid w:val="00C24189"/>
+    <w:pPr>
+      <w:autoSpaceDE w:val="0"/>
+      <w:autoSpaceDN w:val="0"/>
+      <w:adjustRightInd w:val="0"/>
+      <w:spacing w:after="0" w:line="240" w:lineRule="auto"/>
+    </w:pPr>
+    <w:rPr>
+      <w:rFonts w:ascii="Times New Roman" w:hAnsi="Times New Roman" w:cs="Times New Roman"/>
+      <w:color w:val="000000"/>
+      <w:sz w:val="24"/>
+      <w:szCs w:val="24"/>
+      <w:lang w:bidi="gu-IN"/>
+    </w:rPr>
+  </w:style>
+  <w:style w:type="paragraph" w:customStyle="1" w:styleId="q-text">
+    <w:name w:val="q-text"/>
+    <w:basedOn w:val="Normal"/>
+    <w:rsid w:val="00C24189"/>
+    <w:pPr>
+      <w:spacing w:before="100" w:beforeAutospacing="1" w:after="100" w:afterAutospacing="1" w:line="240" w:lineRule="auto"/>
+    </w:pPr>
+    <w:rPr>
+      <w:rFonts w:ascii="Times New Roman" w:eastAsia="Times New Roman" w:hAnsi="Times New Roman" w:cs="Times New Roman"/>
+      <w:sz w:val="24"/>
+      <w:szCs w:val="24"/>
+      <w:lang w:eastAsia="en-IN" w:bidi="gu-IN"/>
+    </w:rPr>
+  </w:style>
 </w:styles>
 </file>
 

</xml_diff>